<commit_message>
code final version in java project
</commit_message>
<xml_diff>
--- a/project1/ECE 421 Project 1.docx
+++ b/project1/ECE 421 Project 1.docx
@@ -6,21 +6,24 @@
       <w:pPr>
         <w:jc w:val="center"/>
         <w:rPr>
-          <w:sz w:val="28"/>
-          <w:szCs w:val="28"/>
-        </w:rPr>
-      </w:pPr>
-      <w:r>
-        <w:rPr>
-          <w:sz w:val="28"/>
-          <w:szCs w:val="28"/>
+          <w:rFonts w:ascii="Times New Roman" w:hAnsi="Times New Roman" w:cs="Times New Roman"/>
+          <w:sz w:val="22"/>
+          <w:szCs w:val="22"/>
+        </w:rPr>
+      </w:pPr>
+      <w:r>
+        <w:rPr>
+          <w:rFonts w:ascii="Times New Roman" w:hAnsi="Times New Roman" w:cs="Times New Roman"/>
+          <w:sz w:val="22"/>
+          <w:szCs w:val="22"/>
         </w:rPr>
         <w:t>ECE 421 Project 1</w:t>
       </w:r>
       <w:r>
         <w:rPr>
-          <w:sz w:val="28"/>
-          <w:szCs w:val="28"/>
+          <w:rFonts w:ascii="Times New Roman" w:hAnsi="Times New Roman" w:cs="Times New Roman"/>
+          <w:sz w:val="22"/>
+          <w:szCs w:val="22"/>
         </w:rPr>
         <w:t>: Stock Market Monitor</w:t>
       </w:r>
@@ -29,51 +32,90 @@
       <w:pPr>
         <w:jc w:val="center"/>
         <w:rPr>
-          <w:sz w:val="28"/>
-          <w:szCs w:val="28"/>
+          <w:rFonts w:ascii="Times New Roman" w:hAnsi="Times New Roman" w:cs="Times New Roman"/>
+          <w:sz w:val="22"/>
+          <w:szCs w:val="22"/>
         </w:rPr>
       </w:pPr>
     </w:p>
     <w:p>
       <w:pPr>
         <w:jc w:val="center"/>
-      </w:pPr>
-      <w:r>
+        <w:rPr>
+          <w:rFonts w:ascii="Times New Roman" w:hAnsi="Times New Roman" w:cs="Times New Roman"/>
+          <w:sz w:val="22"/>
+          <w:szCs w:val="22"/>
+        </w:rPr>
+      </w:pPr>
+      <w:r>
+        <w:rPr>
+          <w:rFonts w:ascii="Times New Roman" w:hAnsi="Times New Roman" w:cs="Times New Roman"/>
+          <w:sz w:val="22"/>
+          <w:szCs w:val="22"/>
+        </w:rPr>
         <w:t>Winter 2023</w:t>
       </w:r>
     </w:p>
     <w:p>
       <w:pPr>
         <w:jc w:val="center"/>
-      </w:pPr>
-      <w:r>
+        <w:rPr>
+          <w:rFonts w:ascii="Times New Roman" w:hAnsi="Times New Roman" w:cs="Times New Roman"/>
+          <w:sz w:val="22"/>
+          <w:szCs w:val="22"/>
+        </w:rPr>
+      </w:pPr>
+      <w:r>
+        <w:rPr>
+          <w:rFonts w:ascii="Times New Roman" w:hAnsi="Times New Roman" w:cs="Times New Roman"/>
+          <w:sz w:val="22"/>
+          <w:szCs w:val="22"/>
+        </w:rPr>
         <w:t>Qi Zhou</w:t>
       </w:r>
     </w:p>
     <w:p>
       <w:pPr>
         <w:jc w:val="center"/>
-      </w:pPr>
-      <w:proofErr w:type="spellStart"/>
-      <w:r>
-        <w:t>Tianyuan</w:t>
-      </w:r>
-      <w:proofErr w:type="spellEnd"/>
-      <w:r>
-        <w:t xml:space="preserve"> Fang</w:t>
+        <w:rPr>
+          <w:rFonts w:ascii="Times New Roman" w:hAnsi="Times New Roman" w:cs="Times New Roman"/>
+          <w:sz w:val="22"/>
+          <w:szCs w:val="22"/>
+        </w:rPr>
+      </w:pPr>
+      <w:r>
+        <w:rPr>
+          <w:rFonts w:ascii="Times New Roman" w:hAnsi="Times New Roman" w:cs="Times New Roman"/>
+          <w:sz w:val="22"/>
+          <w:szCs w:val="22"/>
+        </w:rPr>
+        <w:t>Tianyuan Fang</w:t>
       </w:r>
     </w:p>
     <w:p>
       <w:pPr>
         <w:jc w:val="center"/>
-      </w:pPr>
-      <w:r>
+        <w:rPr>
+          <w:rFonts w:ascii="Times New Roman" w:hAnsi="Times New Roman" w:cs="Times New Roman"/>
+          <w:sz w:val="22"/>
+          <w:szCs w:val="22"/>
+        </w:rPr>
+      </w:pPr>
+      <w:r>
+        <w:rPr>
+          <w:rFonts w:ascii="Times New Roman" w:hAnsi="Times New Roman" w:cs="Times New Roman"/>
+          <w:sz w:val="22"/>
+          <w:szCs w:val="22"/>
+        </w:rPr>
         <w:t>Jakob Lau</w:t>
       </w:r>
     </w:p>
     <w:p>
       <w:pPr>
         <w:rPr>
+          <w:rFonts w:ascii="Times New Roman" w:hAnsi="Times New Roman" w:cs="Times New Roman"/>
+          <w:sz w:val="22"/>
+          <w:szCs w:val="22"/>
           <w:highlight w:val="magenta"/>
         </w:rPr>
       </w:pPr>
@@ -81,6 +123,9 @@
     <w:p>
       <w:pPr>
         <w:rPr>
+          <w:rFonts w:ascii="Times New Roman" w:hAnsi="Times New Roman" w:cs="Times New Roman"/>
+          <w:sz w:val="22"/>
+          <w:szCs w:val="22"/>
           <w:highlight w:val="magenta"/>
         </w:rPr>
       </w:pPr>
@@ -88,11 +133,17 @@
     <w:p>
       <w:pPr>
         <w:rPr>
+          <w:rFonts w:ascii="Times New Roman" w:hAnsi="Times New Roman" w:cs="Times New Roman"/>
+          <w:sz w:val="22"/>
+          <w:szCs w:val="22"/>
           <w:highlight w:val="magenta"/>
         </w:rPr>
       </w:pPr>
       <w:r>
         <w:rPr>
+          <w:rFonts w:ascii="Times New Roman" w:hAnsi="Times New Roman" w:cs="Times New Roman"/>
+          <w:sz w:val="22"/>
+          <w:szCs w:val="22"/>
           <w:highlight w:val="magenta"/>
         </w:rPr>
         <w:br w:type="page"/>
@@ -101,170 +152,494 @@
     <w:p>
       <w:pPr>
         <w:rPr>
+          <w:rFonts w:ascii="Times New Roman" w:hAnsi="Times New Roman" w:cs="Times New Roman"/>
           <w:b/>
           <w:bCs/>
-        </w:rPr>
-      </w:pPr>
-      <w:r>
-        <w:rPr>
+          <w:sz w:val="22"/>
+          <w:szCs w:val="22"/>
+        </w:rPr>
+      </w:pPr>
+      <w:r>
+        <w:rPr>
+          <w:rFonts w:ascii="Times New Roman" w:hAnsi="Times New Roman" w:cs="Times New Roman"/>
           <w:b/>
           <w:bCs/>
+          <w:sz w:val="22"/>
+          <w:szCs w:val="22"/>
         </w:rPr>
         <w:lastRenderedPageBreak/>
         <w:t>Design Rationale</w:t>
       </w:r>
       <w:r>
         <w:rPr>
+          <w:rFonts w:ascii="Times New Roman" w:hAnsi="Times New Roman" w:cs="Times New Roman"/>
           <w:b/>
           <w:bCs/>
+          <w:sz w:val="22"/>
+          <w:szCs w:val="22"/>
         </w:rPr>
         <w:t>:</w:t>
       </w:r>
     </w:p>
-    <w:p/>
-    <w:p>
-      <w:r>
-        <w:t xml:space="preserve">This application is designed to retrieve the latest stock shares data for the current trading day by </w:t>
-      </w:r>
-      <w:r>
-        <w:t xml:space="preserve">using Alpha Vantage API then return </w:t>
-      </w:r>
-      <w:r>
-        <w:t xml:space="preserve">the stock with the highest price, with a value less than 500.  </w:t>
-      </w:r>
-      <w:r>
+    <w:p>
+      <w:pPr>
+        <w:rPr>
+          <w:rFonts w:ascii="Times New Roman" w:hAnsi="Times New Roman" w:cs="Times New Roman"/>
+          <w:sz w:val="22"/>
+          <w:szCs w:val="22"/>
+        </w:rPr>
+      </w:pPr>
+    </w:p>
+    <w:p>
+      <w:pPr>
+        <w:rPr>
+          <w:rFonts w:ascii="Times New Roman" w:hAnsi="Times New Roman" w:cs="Times New Roman"/>
+          <w:sz w:val="22"/>
+          <w:szCs w:val="22"/>
+        </w:rPr>
+      </w:pPr>
+      <w:r>
+        <w:rPr>
+          <w:rFonts w:ascii="Times New Roman" w:hAnsi="Times New Roman" w:cs="Times New Roman"/>
+          <w:sz w:val="22"/>
+          <w:szCs w:val="22"/>
+        </w:rPr>
+        <w:t xml:space="preserve">This application is designed to retrieve the latest stock shares data for the current trading day by using Alpha Vantage API then return the stock with the highest price, with a value less than 500.  </w:t>
+      </w:r>
+      <w:r>
+        <w:rPr>
+          <w:rFonts w:ascii="Times New Roman" w:hAnsi="Times New Roman" w:cs="Times New Roman"/>
+          <w:sz w:val="22"/>
+          <w:szCs w:val="22"/>
+        </w:rPr>
         <w:t xml:space="preserve">We will need to modify the code for </w:t>
       </w:r>
       <w:proofErr w:type="spellStart"/>
       <w:r>
+        <w:rPr>
+          <w:rFonts w:ascii="Times New Roman" w:hAnsi="Times New Roman" w:cs="Times New Roman"/>
+          <w:sz w:val="22"/>
+          <w:szCs w:val="22"/>
+        </w:rPr>
         <w:t>APIFinance</w:t>
       </w:r>
       <w:proofErr w:type="spellEnd"/>
       <w:r>
+        <w:rPr>
+          <w:rFonts w:ascii="Times New Roman" w:hAnsi="Times New Roman" w:cs="Times New Roman"/>
+          <w:sz w:val="22"/>
+          <w:szCs w:val="22"/>
+        </w:rPr>
         <w:t xml:space="preserve"> to account for the limitation of 5 API requests per</w:t>
       </w:r>
       <w:r>
+        <w:rPr>
+          <w:rFonts w:ascii="Times New Roman" w:hAnsi="Times New Roman" w:cs="Times New Roman"/>
+          <w:sz w:val="22"/>
+          <w:szCs w:val="22"/>
+        </w:rPr>
         <w:t xml:space="preserve"> </w:t>
       </w:r>
       <w:r>
+        <w:rPr>
+          <w:rFonts w:ascii="Times New Roman" w:hAnsi="Times New Roman" w:cs="Times New Roman"/>
+          <w:sz w:val="22"/>
+          <w:szCs w:val="22"/>
+        </w:rPr>
         <w:t xml:space="preserve">minute and 500 requests per </w:t>
       </w:r>
       <w:proofErr w:type="spellStart"/>
       <w:proofErr w:type="gramStart"/>
       <w:r>
+        <w:rPr>
+          <w:rFonts w:ascii="Times New Roman" w:hAnsi="Times New Roman" w:cs="Times New Roman"/>
+          <w:sz w:val="22"/>
+          <w:szCs w:val="22"/>
+        </w:rPr>
         <w:t>day.</w:t>
       </w:r>
       <w:r>
+        <w:rPr>
+          <w:rFonts w:ascii="Times New Roman" w:hAnsi="Times New Roman" w:cs="Times New Roman"/>
+          <w:sz w:val="22"/>
+          <w:szCs w:val="22"/>
+        </w:rPr>
         <w:t>The</w:t>
       </w:r>
       <w:proofErr w:type="spellEnd"/>
       <w:proofErr w:type="gramEnd"/>
       <w:r>
+        <w:rPr>
+          <w:rFonts w:ascii="Times New Roman" w:hAnsi="Times New Roman" w:cs="Times New Roman"/>
+          <w:sz w:val="22"/>
+          <w:szCs w:val="22"/>
+        </w:rPr>
         <w:t xml:space="preserve"> original imperative code used for selecting high shares will be refactored to a functional style.</w:t>
       </w:r>
     </w:p>
-    <w:p/>
-    <w:p>
-      <w:r>
+    <w:p>
+      <w:pPr>
+        <w:rPr>
+          <w:rFonts w:ascii="Times New Roman" w:hAnsi="Times New Roman" w:cs="Times New Roman"/>
+          <w:sz w:val="22"/>
+          <w:szCs w:val="22"/>
+        </w:rPr>
+      </w:pPr>
+    </w:p>
+    <w:p>
+      <w:pPr>
+        <w:rPr>
+          <w:rFonts w:ascii="Times New Roman" w:hAnsi="Times New Roman" w:cs="Times New Roman"/>
+          <w:sz w:val="22"/>
+          <w:szCs w:val="22"/>
+        </w:rPr>
+      </w:pPr>
+      <w:r>
+        <w:rPr>
+          <w:rFonts w:ascii="Times New Roman" w:hAnsi="Times New Roman" w:cs="Times New Roman"/>
+          <w:sz w:val="22"/>
+          <w:szCs w:val="22"/>
+        </w:rPr>
         <w:t xml:space="preserve">In the design of the program, we will be rewriting the </w:t>
       </w:r>
       <w:proofErr w:type="spellStart"/>
       <w:r>
+        <w:rPr>
+          <w:rFonts w:ascii="Times New Roman" w:hAnsi="Times New Roman" w:cs="Times New Roman"/>
+          <w:sz w:val="22"/>
+          <w:szCs w:val="22"/>
+        </w:rPr>
         <w:t>PickShareImperative</w:t>
       </w:r>
       <w:proofErr w:type="spellEnd"/>
       <w:r>
+        <w:rPr>
+          <w:rFonts w:ascii="Times New Roman" w:hAnsi="Times New Roman" w:cs="Times New Roman"/>
+          <w:sz w:val="22"/>
+          <w:szCs w:val="22"/>
+        </w:rPr>
         <w:t xml:space="preserve"> class to create a new class called </w:t>
       </w:r>
       <w:proofErr w:type="spellStart"/>
       <w:r>
+        <w:rPr>
+          <w:rFonts w:ascii="Times New Roman" w:hAnsi="Times New Roman" w:cs="Times New Roman"/>
+          <w:sz w:val="22"/>
+          <w:szCs w:val="22"/>
+        </w:rPr>
         <w:t>pickShareFunctional</w:t>
       </w:r>
       <w:proofErr w:type="spellEnd"/>
       <w:r>
+        <w:rPr>
+          <w:rFonts w:ascii="Times New Roman" w:hAnsi="Times New Roman" w:cs="Times New Roman"/>
+          <w:sz w:val="22"/>
+          <w:szCs w:val="22"/>
+        </w:rPr>
         <w:t xml:space="preserve">. This class will feature a static method called </w:t>
       </w:r>
       <w:proofErr w:type="spellStart"/>
       <w:r>
+        <w:rPr>
+          <w:rFonts w:ascii="Times New Roman" w:hAnsi="Times New Roman" w:cs="Times New Roman"/>
+          <w:sz w:val="22"/>
+          <w:szCs w:val="22"/>
+        </w:rPr>
         <w:t>findHighPriced</w:t>
       </w:r>
       <w:proofErr w:type="spellEnd"/>
       <w:r>
+        <w:rPr>
+          <w:rFonts w:ascii="Times New Roman" w:hAnsi="Times New Roman" w:cs="Times New Roman"/>
+          <w:sz w:val="22"/>
+          <w:szCs w:val="22"/>
+        </w:rPr>
         <w:t>, which takes a stream of strings as input. By utilizing the JDK's specialized functional-style method, we can more easily compare and filter the data.</w:t>
       </w:r>
     </w:p>
     <w:p>
-      <w:r>
+      <w:pPr>
+        <w:rPr>
+          <w:rFonts w:ascii="Times New Roman" w:hAnsi="Times New Roman" w:cs="Times New Roman"/>
+          <w:sz w:val="22"/>
+          <w:szCs w:val="22"/>
+        </w:rPr>
+      </w:pPr>
+    </w:p>
+    <w:p>
+      <w:pPr>
+        <w:rPr>
+          <w:rFonts w:ascii="Times New Roman" w:hAnsi="Times New Roman" w:cs="Times New Roman"/>
+          <w:sz w:val="22"/>
+          <w:szCs w:val="22"/>
+        </w:rPr>
+      </w:pPr>
+      <w:r>
+        <w:rPr>
+          <w:rFonts w:ascii="Times New Roman" w:hAnsi="Times New Roman" w:cs="Times New Roman"/>
+          <w:sz w:val="22"/>
+          <w:szCs w:val="22"/>
+        </w:rPr>
         <w:t xml:space="preserve">To streamline the process, we first use the </w:t>
       </w:r>
       <w:proofErr w:type="gramStart"/>
       <w:r>
+        <w:rPr>
+          <w:rFonts w:ascii="Times New Roman" w:hAnsi="Times New Roman" w:cs="Times New Roman"/>
+          <w:sz w:val="22"/>
+          <w:szCs w:val="22"/>
+        </w:rPr>
         <w:t>map(</w:t>
       </w:r>
       <w:proofErr w:type="gramEnd"/>
       <w:r>
+        <w:rPr>
+          <w:rFonts w:ascii="Times New Roman" w:hAnsi="Times New Roman" w:cs="Times New Roman"/>
+          <w:sz w:val="22"/>
+          <w:szCs w:val="22"/>
+        </w:rPr>
         <w:t xml:space="preserve">) method to convert the input strings into </w:t>
       </w:r>
       <w:proofErr w:type="spellStart"/>
       <w:r>
+        <w:rPr>
+          <w:rFonts w:ascii="Times New Roman" w:hAnsi="Times New Roman" w:cs="Times New Roman"/>
+          <w:sz w:val="22"/>
+          <w:szCs w:val="22"/>
+        </w:rPr>
         <w:t>ShareInfo</w:t>
       </w:r>
       <w:proofErr w:type="spellEnd"/>
       <w:r>
-        <w:t xml:space="preserve"> objects, which are easier to work with for </w:t>
-      </w:r>
-      <w:r>
-        <w:t xml:space="preserve">further </w:t>
-      </w:r>
-      <w:r>
-        <w:t xml:space="preserve">comparison and filtering purposes. Next, we use the </w:t>
+        <w:rPr>
+          <w:rFonts w:ascii="Times New Roman" w:hAnsi="Times New Roman" w:cs="Times New Roman"/>
+          <w:sz w:val="22"/>
+          <w:szCs w:val="22"/>
+        </w:rPr>
+        <w:t xml:space="preserve"> objects, which are easier to work with for further comparison and filtering purposes. Next, we use the </w:t>
       </w:r>
       <w:proofErr w:type="gramStart"/>
       <w:r>
+        <w:rPr>
+          <w:rFonts w:ascii="Times New Roman" w:hAnsi="Times New Roman" w:cs="Times New Roman"/>
+          <w:sz w:val="22"/>
+          <w:szCs w:val="22"/>
+        </w:rPr>
         <w:t>filter(</w:t>
       </w:r>
       <w:proofErr w:type="gramEnd"/>
       <w:r>
+        <w:rPr>
+          <w:rFonts w:ascii="Times New Roman" w:hAnsi="Times New Roman" w:cs="Times New Roman"/>
+          <w:sz w:val="22"/>
+          <w:szCs w:val="22"/>
+        </w:rPr>
         <w:t xml:space="preserve">) method to eliminate shares with a price above 500 dollars. Finally, we utilize the </w:t>
       </w:r>
       <w:proofErr w:type="gramStart"/>
       <w:r>
+        <w:rPr>
+          <w:rFonts w:ascii="Times New Roman" w:hAnsi="Times New Roman" w:cs="Times New Roman"/>
+          <w:sz w:val="22"/>
+          <w:szCs w:val="22"/>
+        </w:rPr>
         <w:t>max(</w:t>
       </w:r>
       <w:proofErr w:type="gramEnd"/>
       <w:r>
+        <w:rPr>
+          <w:rFonts w:ascii="Times New Roman" w:hAnsi="Times New Roman" w:cs="Times New Roman"/>
+          <w:sz w:val="22"/>
+          <w:szCs w:val="22"/>
+        </w:rPr>
         <w:t xml:space="preserve">) method to identify the share with the highest price among the filtered results. </w:t>
       </w:r>
     </w:p>
-    <w:p/>
-    <w:p>
-      <w:r>
+    <w:p>
+      <w:pPr>
+        <w:rPr>
+          <w:rFonts w:ascii="Times New Roman" w:hAnsi="Times New Roman" w:cs="Times New Roman"/>
+          <w:sz w:val="22"/>
+          <w:szCs w:val="22"/>
+        </w:rPr>
+      </w:pPr>
+    </w:p>
+    <w:p>
+      <w:pPr>
+        <w:rPr>
+          <w:rFonts w:ascii="Times New Roman" w:hAnsi="Times New Roman" w:cs="Times New Roman" w:hint="eastAsia"/>
+          <w:sz w:val="22"/>
+          <w:szCs w:val="22"/>
+        </w:rPr>
+      </w:pPr>
+      <w:r>
+        <w:rPr>
+          <w:rFonts w:ascii="Times New Roman" w:hAnsi="Times New Roman" w:cs="Times New Roman"/>
+          <w:sz w:val="22"/>
+          <w:szCs w:val="22"/>
+        </w:rPr>
         <w:t xml:space="preserve">A new method has been added to the </w:t>
       </w:r>
       <w:proofErr w:type="spellStart"/>
       <w:r>
+        <w:rPr>
+          <w:rFonts w:ascii="Times New Roman" w:hAnsi="Times New Roman" w:cs="Times New Roman"/>
+          <w:sz w:val="22"/>
+          <w:szCs w:val="22"/>
+        </w:rPr>
         <w:t>APIFinance</w:t>
       </w:r>
       <w:proofErr w:type="spellEnd"/>
       <w:r>
-        <w:t xml:space="preserve"> class to handle the API request restriction. As the free API key permits only 5 requests per minute, and we need to retrieve information for 10 shares, the program will pause making requests when the limit has been reached. Before each API request, the program will check the number of requests made since the last recorded time. If 5 requests have already been made, the program will wait until the time limit has passed before making the next request.</w:t>
-      </w:r>
-      <w:r>
+        <w:rPr>
+          <w:rFonts w:ascii="Times New Roman" w:hAnsi="Times New Roman" w:cs="Times New Roman"/>
+          <w:sz w:val="22"/>
+          <w:szCs w:val="22"/>
+        </w:rPr>
+        <w:t xml:space="preserve"> class to handle the API request restriction. As the free API key permits only 5 requests per minute</w:t>
+      </w:r>
+      <w:r>
+        <w:rPr>
+          <w:rFonts w:ascii="Times New Roman" w:hAnsi="Times New Roman" w:cs="Times New Roman"/>
+          <w:sz w:val="22"/>
+          <w:szCs w:val="22"/>
+        </w:rPr>
         <w:t xml:space="preserve"> </w:t>
       </w:r>
-    </w:p>
-    <w:p/>
-    <w:p>
-      <w:pPr>
-        <w:rPr>
+      <w:r>
+        <w:rPr>
+          <w:rFonts w:ascii="Times New Roman" w:hAnsi="Times New Roman" w:cs="Times New Roman"/>
+          <w:sz w:val="22"/>
+          <w:szCs w:val="22"/>
+          <w:lang w:val="en-US"/>
+        </w:rPr>
+        <w:t>and 500 requests per day</w:t>
+      </w:r>
+      <w:r>
+        <w:rPr>
+          <w:rFonts w:ascii="Times New Roman" w:hAnsi="Times New Roman" w:cs="Times New Roman"/>
+          <w:sz w:val="22"/>
+          <w:szCs w:val="22"/>
+        </w:rPr>
+        <w:t xml:space="preserve">, the program will pause </w:t>
+      </w:r>
+      <w:r>
+        <w:rPr>
+          <w:rFonts w:ascii="Times New Roman" w:hAnsi="Times New Roman" w:cs="Times New Roman"/>
+          <w:sz w:val="22"/>
+          <w:szCs w:val="22"/>
+        </w:rPr>
+        <w:t>for one minute</w:t>
+      </w:r>
+      <w:r>
+        <w:rPr>
+          <w:rFonts w:ascii="Times New Roman" w:hAnsi="Times New Roman" w:cs="Times New Roman"/>
+          <w:sz w:val="22"/>
+          <w:szCs w:val="22"/>
+        </w:rPr>
+        <w:t xml:space="preserve"> when </w:t>
+      </w:r>
+      <w:r>
+        <w:rPr>
+          <w:rFonts w:ascii="Times New Roman" w:hAnsi="Times New Roman" w:cs="Times New Roman"/>
+          <w:sz w:val="22"/>
+          <w:szCs w:val="22"/>
+        </w:rPr>
+        <w:t>the API returns a limit warning</w:t>
+      </w:r>
+      <w:r>
+        <w:rPr>
+          <w:rFonts w:ascii="Times New Roman" w:hAnsi="Times New Roman" w:cs="Times New Roman"/>
+          <w:sz w:val="22"/>
+          <w:szCs w:val="22"/>
+        </w:rPr>
+        <w:t xml:space="preserve">. </w:t>
+      </w:r>
+      <w:r>
+        <w:rPr>
+          <w:rFonts w:ascii="Times New Roman" w:hAnsi="Times New Roman" w:cs="Times New Roman"/>
+          <w:sz w:val="22"/>
+          <w:szCs w:val="22"/>
+        </w:rPr>
+        <w:t xml:space="preserve">After the pause, the program will make a re-request. </w:t>
+      </w:r>
+      <w:r>
+        <w:rPr>
+          <w:rFonts w:ascii="Times New Roman" w:hAnsi="Times New Roman" w:cs="Times New Roman"/>
+          <w:sz w:val="22"/>
+          <w:szCs w:val="22"/>
+        </w:rPr>
+        <w:t xml:space="preserve">If </w:t>
+      </w:r>
+      <w:r>
+        <w:rPr>
+          <w:rFonts w:ascii="Times New Roman" w:hAnsi="Times New Roman" w:cs="Times New Roman"/>
+          <w:sz w:val="22"/>
+          <w:szCs w:val="22"/>
+        </w:rPr>
+        <w:t>the second request receives a limit warning again, the 500 requests per day limit has been reached.</w:t>
+      </w:r>
+      <w:r>
+        <w:rPr>
+          <w:rFonts w:ascii="Times New Roman" w:hAnsi="Times New Roman" w:cs="Times New Roman" w:hint="eastAsia"/>
+          <w:sz w:val="22"/>
+          <w:szCs w:val="22"/>
+        </w:rPr>
+        <w:t xml:space="preserve"> </w:t>
+      </w:r>
+      <w:r>
+        <w:rPr>
+          <w:rFonts w:ascii="Times New Roman" w:hAnsi="Times New Roman" w:cs="Times New Roman"/>
+          <w:sz w:val="22"/>
+          <w:szCs w:val="22"/>
+        </w:rPr>
+        <w:t xml:space="preserve">The restriction is also handled when </w:t>
+      </w:r>
+      <w:proofErr w:type="spellStart"/>
+      <w:r>
+        <w:rPr>
+          <w:rFonts w:ascii="Times New Roman" w:hAnsi="Times New Roman" w:cs="Times New Roman"/>
+          <w:sz w:val="22"/>
+          <w:szCs w:val="22"/>
+        </w:rPr>
+        <w:t>parallelstream</w:t>
+      </w:r>
+      <w:proofErr w:type="spellEnd"/>
+      <w:r>
+        <w:rPr>
+          <w:rFonts w:ascii="Times New Roman" w:hAnsi="Times New Roman" w:cs="Times New Roman"/>
+          <w:sz w:val="22"/>
+          <w:szCs w:val="22"/>
+        </w:rPr>
+        <w:t xml:space="preserve"> is used. Semaphore is used to ensure that there can only be 5 threads waiting to send the re-request at any given time. Also, no other thread can get in to the function when there is at least one thread waiting to send the re-request. This makes the program thread safe.</w:t>
+      </w:r>
+    </w:p>
+    <w:p>
+      <w:pPr>
+        <w:rPr>
+          <w:rFonts w:ascii="Times New Roman" w:hAnsi="Times New Roman" w:cs="Times New Roman"/>
+          <w:sz w:val="22"/>
+          <w:szCs w:val="22"/>
+        </w:rPr>
+      </w:pPr>
+    </w:p>
+    <w:p>
+      <w:pPr>
+        <w:rPr>
+          <w:rFonts w:ascii="Times New Roman" w:hAnsi="Times New Roman" w:cs="Times New Roman"/>
           <w:b/>
           <w:bCs/>
-        </w:rPr>
-      </w:pPr>
-      <w:r>
-        <w:rPr>
+          <w:sz w:val="22"/>
+          <w:szCs w:val="22"/>
+        </w:rPr>
+      </w:pPr>
+      <w:r>
+        <w:rPr>
+          <w:rFonts w:ascii="Times New Roman" w:hAnsi="Times New Roman" w:cs="Times New Roman"/>
           <w:b/>
           <w:bCs/>
+          <w:sz w:val="22"/>
+          <w:szCs w:val="22"/>
         </w:rPr>
         <w:t>Testing</w:t>
       </w:r>
@@ -272,24 +647,50 @@
     <w:p>
       <w:pPr>
         <w:rPr>
+          <w:rFonts w:ascii="Times New Roman" w:hAnsi="Times New Roman" w:cs="Times New Roman"/>
           <w:b/>
           <w:bCs/>
-        </w:rPr>
-      </w:pPr>
-    </w:p>
-    <w:p>
-      <w:pPr>
-        <w:rPr>
+          <w:sz w:val="22"/>
+          <w:szCs w:val="22"/>
+        </w:rPr>
+      </w:pPr>
+    </w:p>
+    <w:p>
+      <w:pPr>
+        <w:rPr>
+          <w:rFonts w:ascii="Times New Roman" w:hAnsi="Times New Roman" w:cs="Times New Roman"/>
           <w:b/>
           <w:bCs/>
-        </w:rPr>
-      </w:pPr>
-      <w:r>
-        <w:rPr>
+          <w:sz w:val="22"/>
+          <w:szCs w:val="22"/>
+        </w:rPr>
+      </w:pPr>
+      <w:r>
+        <w:rPr>
+          <w:rFonts w:ascii="Times New Roman" w:hAnsi="Times New Roman" w:cs="Times New Roman"/>
           <w:b/>
           <w:bCs/>
+          <w:sz w:val="22"/>
+          <w:szCs w:val="22"/>
         </w:rPr>
         <w:t>Defects</w:t>
+      </w:r>
+    </w:p>
+    <w:p>
+      <w:pPr>
+        <w:rPr>
+          <w:rFonts w:ascii="Times New Roman" w:hAnsi="Times New Roman" w:cs="Times New Roman" w:hint="eastAsia"/>
+          <w:sz w:val="22"/>
+          <w:szCs w:val="22"/>
+        </w:rPr>
+      </w:pPr>
+      <w:r>
+        <w:rPr>
+          <w:rFonts w:ascii="Times New Roman" w:hAnsi="Times New Roman" w:cs="Times New Roman"/>
+          <w:sz w:val="22"/>
+          <w:szCs w:val="22"/>
+        </w:rPr>
+        <w:t>Our code is perfect :D</w:t>
       </w:r>
     </w:p>
     <w:sectPr>

</xml_diff>